<commit_message>
Converting Word documents to MarkDown: "Relationships Construct Drafts": Manually checking differences between rendered MarkDown and Word document. Last checks if markup looks ok.
</commit_message>
<xml_diff>
--- a/3. Constructs Drafts/1. Language/3. Code Concepts/04. Relations/1. Relationships Construct Drafts.docx
+++ b/3. Constructs Drafts/1. Language/3. Code Concepts/04. Relations/1. Relationships Construct Drafts.docx
@@ -34,13 +34,10 @@
           </w:tcPr>
           <w:p>
             <w:pPr>
-              <w:pStyle w:val="Kop1"/>
+              <w:pStyle w:val="Heading1"/>
             </w:pPr>
             <w:r>
-              <w:t xml:space="preserve">Circle </w:t>
-            </w:r>
-            <w:r>
-              <w:t>Construct Drafts</w:t>
+              <w:t>Circle Language | Construct Drafts</w:t>
             </w:r>
           </w:p>
         </w:tc>
@@ -48,7 +45,7 @@
     </w:tbl>
     <w:p>
       <w:pPr>
-        <w:pStyle w:val="Kop2"/>
+        <w:pStyle w:val="Heading2"/>
       </w:pPr>
       <w:r>
         <w:t>Relationships Construct Drafts</w:t>
@@ -56,7 +53,7 @@
     </w:p>
     <w:p>
       <w:pPr>
-        <w:pStyle w:val="Kop3"/>
+        <w:pStyle w:val="Heading3"/>
       </w:pPr>
       <w:r>
         <w:t>Relationships Between Classes</w:t>
@@ -99,7 +96,7 @@
     </w:p>
     <w:p>
       <w:pPr>
-        <w:pStyle w:val="Kop3"/>
+        <w:pStyle w:val="Heading3"/>
       </w:pPr>
       <w:r>
         <w:t>Bidirectional Relationships</w:t>
@@ -1340,7 +1337,7 @@
     </w:p>
     <w:p>
       <w:pPr>
-        <w:pStyle w:val="Kop4"/>
+        <w:pStyle w:val="Heading4"/>
       </w:pPr>
       <w:r>
         <w:t>Counterpart out of Sight</w:t>
@@ -1840,7 +1837,7 @@
     </w:p>
     <w:p>
       <w:pPr>
-        <w:pStyle w:val="Kop4"/>
+        <w:pStyle w:val="Heading4"/>
       </w:pPr>
       <w:r>
         <w:rPr>
@@ -2042,7 +2039,7 @@
     </w:p>
     <w:p>
       <w:pPr>
-        <w:pStyle w:val="Kop4"/>
+        <w:pStyle w:val="Heading4"/>
       </w:pPr>
       <w:r>
         <w:t>Example</w:t>
@@ -2117,7 +2114,7 @@
     </w:p>
     <w:p>
       <w:pPr>
-        <w:pStyle w:val="Kop3"/>
+        <w:pStyle w:val="Heading3"/>
       </w:pPr>
       <w:r>
         <w:t>Relations Between Objects</w:t>
@@ -2125,7 +2122,7 @@
     </w:p>
     <w:p>
       <w:pPr>
-        <w:pStyle w:val="Kop4"/>
+        <w:pStyle w:val="Heading4"/>
       </w:pPr>
       <w:r>
         <w:t>Diagram Notation</w:t>
@@ -2235,32 +2232,28 @@
         <w:t>the*</w:t>
       </w:r>
       <w:r>
-        <w:t xml:space="preserve"> original picture with one class </w:t>
-      </w:r>
-      <w:proofErr w:type="spellStart"/>
-      <w:r>
-        <w:t>refering</w:t>
-      </w:r>
-      <w:proofErr w:type="spellEnd"/>
-      <w:r>
-        <w:t xml:space="preserve"> to another and </w:t>
-      </w:r>
-      <w:r>
-        <w:rPr>
-          <w:color w:val="FF0000"/>
-        </w:rPr>
-        <w:t>the*</w:t>
-      </w:r>
-      <w:r>
-        <w:t xml:space="preserve"> other </w:t>
-      </w:r>
-      <w:proofErr w:type="spellStart"/>
-      <w:r>
-        <w:t>refering</w:t>
-      </w:r>
-      <w:proofErr w:type="spellEnd"/>
-      <w:r>
-        <w:t xml:space="preserve"> back to </w:t>
+        <w:t xml:space="preserve"> original picture with one class refe</w:t>
+      </w:r>
+      <w:r>
+        <w:t>r</w:t>
+      </w:r>
+      <w:r>
+        <w:t xml:space="preserve">ring to another and </w:t>
+      </w:r>
+      <w:r>
+        <w:rPr>
+          <w:color w:val="FF0000"/>
+        </w:rPr>
+        <w:t>the*</w:t>
+      </w:r>
+      <w:r>
+        <w:t xml:space="preserve"> other refe</w:t>
+      </w:r>
+      <w:r>
+        <w:t>r</w:t>
+      </w:r>
+      <w:r>
+        <w:t xml:space="preserve">ring back to </w:t>
       </w:r>
       <w:r>
         <w:rPr>
@@ -2370,6 +2363,9 @@
       <w:r>
         <w:t xml:space="preserve"> diagram</w:t>
       </w:r>
+      <w:r>
+        <w:t>:</w:t>
+      </w:r>
     </w:p>
     <w:p/>
     <w:p>
@@ -2661,7 +2657,7 @@
     </w:p>
     <w:p>
       <w:pPr>
-        <w:pStyle w:val="Kop4"/>
+        <w:pStyle w:val="Heading4"/>
       </w:pPr>
       <w:r>
         <w:t>Counterpart out of sight</w:t>
@@ -2933,7 +2929,7 @@
     </w:p>
     <w:p>
       <w:pPr>
-        <w:pStyle w:val="Kop4"/>
+        <w:pStyle w:val="Heading4"/>
       </w:pPr>
       <w:r>
         <w:rPr>
@@ -3626,7 +3622,7 @@
     </w:p>
     <w:p>
       <w:pPr>
-        <w:pStyle w:val="Kop3"/>
+        <w:pStyle w:val="Heading3"/>
       </w:pPr>
       <w:r>
         <w:t>Bidirectional Relationship Synchronization Implementation Details</w:t>
@@ -4667,7 +4663,7 @@
     </w:p>
     <w:p>
       <w:pPr>
-        <w:pStyle w:val="Kop4"/>
+        <w:pStyle w:val="Heading4"/>
       </w:pPr>
       <w:r>
         <w:t>Synchronization Types</w:t>
@@ -4943,7 +4939,7 @@
     </w:p>
     <w:p>
       <w:pPr>
-        <w:pStyle w:val="Kop4"/>
+        <w:pStyle w:val="Heading4"/>
       </w:pPr>
       <w:r>
         <w:t>1</w:t>
@@ -5141,7 +5137,7 @@
     </w:p>
     <w:p>
       <w:pPr>
-        <w:pStyle w:val="Kop4"/>
+        <w:pStyle w:val="Heading4"/>
       </w:pPr>
       <w:r>
         <w:t>Risk of infinite loop 1 =&gt; 1</w:t>
@@ -5535,7 +5531,7 @@
     </w:p>
     <w:p>
       <w:pPr>
-        <w:pStyle w:val="Kop4"/>
+        <w:pStyle w:val="Heading4"/>
       </w:pPr>
       <w:r>
         <w:t>1</w:t>
@@ -5814,7 +5810,13 @@
           <w:b/>
           <w:bCs/>
         </w:rPr>
-        <w:t>Child. The*</w:t>
+        <w:t xml:space="preserve">Child. </w:t>
+      </w:r>
+      <w:r>
+        <w:rPr>
+          <w:color w:val="FF0000"/>
+        </w:rPr>
+        <w:t>The*</w:t>
       </w:r>
       <w:r>
         <w:t xml:space="preserve"> original </w:t>
@@ -6183,7 +6185,7 @@
     </w:p>
     <w:p>
       <w:pPr>
-        <w:pStyle w:val="Kop4"/>
+        <w:pStyle w:val="Heading4"/>
       </w:pPr>
       <w:r>
         <w:t>Risk of infinite loop 1 =&gt; n</w:t>
@@ -6474,7 +6476,7 @@
     </w:p>
     <w:p>
       <w:pPr>
-        <w:pStyle w:val="Kop4"/>
+        <w:pStyle w:val="Heading4"/>
       </w:pPr>
       <w:r>
         <w:t>n</w:t>
@@ -6826,7 +6828,7 @@
     </w:p>
     <w:p>
       <w:pPr>
-        <w:pStyle w:val="Kop4"/>
+        <w:pStyle w:val="Heading4"/>
       </w:pPr>
       <w:r>
         <w:t>Risk of infinite loop n =&gt; 1</w:t>
@@ -7438,7 +7440,7 @@
     </w:p>
     <w:p>
       <w:pPr>
-        <w:pStyle w:val="Kop4"/>
+        <w:pStyle w:val="Heading4"/>
       </w:pPr>
       <w:r>
         <w:t>n =&gt; n Synchronization</w:t>
@@ -7754,7 +7756,7 @@
     </w:p>
     <w:p>
       <w:pPr>
-        <w:pStyle w:val="Kop4"/>
+        <w:pStyle w:val="Heading4"/>
       </w:pPr>
       <w:r>
         <w:t>Risk of infinite loop n =&gt; n</w:t>
@@ -8449,7 +8451,7 @@
     </w:p>
     <w:p>
       <w:pPr>
-        <w:pStyle w:val="Kop4"/>
+        <w:pStyle w:val="Heading4"/>
       </w:pPr>
       <w:r>
         <w:rPr>
@@ -8647,7 +8649,7 @@
     </w:p>
     <w:p>
       <w:pPr>
-        <w:pStyle w:val="Kop4"/>
+        <w:pStyle w:val="Heading4"/>
       </w:pPr>
       <w:r>
         <w:t>Confusion</w:t>
@@ -8699,7 +8701,7 @@
     </w:p>
     <w:p>
       <w:pPr>
-        <w:pStyle w:val="Kop5"/>
+        <w:pStyle w:val="Heading5"/>
       </w:pPr>
       <w:r>
         <w:t>Confusion 1</w:t>
@@ -9834,7 +9836,7 @@
     </w:p>
     <w:p>
       <w:pPr>
-        <w:pStyle w:val="Kop5"/>
+        <w:pStyle w:val="Heading5"/>
       </w:pPr>
       <w:r>
         <w:t>Confusion 2</w:t>
@@ -10264,7 +10266,7 @@
     </w:p>
     <w:p>
       <w:pPr>
-        <w:pStyle w:val="Kop2"/>
+        <w:pStyle w:val="Heading2"/>
       </w:pPr>
       <w:r>
         <w:t xml:space="preserve">Loose </w:t>
@@ -10357,73 +10359,76 @@
       <w:pPr>
         <w:ind w:left="568"/>
       </w:pPr>
-    </w:p>
-    <w:p>
-      <w:pPr>
-        <w:ind w:left="568"/>
-        <w:rPr>
-          <w:lang w:val="nl-NL"/>
-        </w:rPr>
-      </w:pPr>
-      <w:proofErr w:type="spellStart"/>
-      <w:r>
-        <w:rPr>
-          <w:lang w:val="nl-NL"/>
-        </w:rPr>
-        <w:t>Relationships</w:t>
-      </w:r>
-      <w:proofErr w:type="spellEnd"/>
-      <w:r>
-        <w:rPr>
-          <w:lang w:val="nl-NL"/>
-        </w:rPr>
-        <w:t>,</w:t>
+      <w:r>
+        <w:t>-----</w:t>
       </w:r>
     </w:p>
     <w:p>
       <w:pPr>
         <w:ind w:left="568"/>
       </w:pPr>
-      <w:r>
-        <w:t>2008-11</w:t>
+    </w:p>
+    <w:p>
+      <w:pPr>
+        <w:ind w:left="568"/>
+        <w:rPr>
+          <w:lang w:val="nl-NL"/>
+        </w:rPr>
+      </w:pPr>
+      <w:r>
+        <w:t>Relationships</w:t>
+      </w:r>
+      <w:r>
+        <w:rPr>
+          <w:lang w:val="nl-NL"/>
+        </w:rPr>
+        <w:t>,</w:t>
       </w:r>
     </w:p>
     <w:p>
       <w:pPr>
         <w:ind w:left="568"/>
       </w:pPr>
+      <w:r>
+        <w:t>2008-11</w:t>
+      </w:r>
     </w:p>
     <w:p>
       <w:pPr>
         <w:ind w:left="568"/>
       </w:pPr>
-      <w:r>
-        <w:rPr>
-          <w:color w:val="FF0000"/>
-        </w:rPr>
-        <w:t>The*</w:t>
-      </w:r>
-      <w:r>
-        <w:t xml:space="preserve"> roles that symbols get </w:t>
-      </w:r>
-      <w:r>
-        <w:rPr>
-          <w:color w:val="FF0000"/>
-        </w:rPr>
-        <w:t>when*</w:t>
-      </w:r>
-      <w:r>
-        <w:t xml:space="preserve"> connecting them with lines.</w:t>
-      </w:r>
     </w:p>
     <w:p>
       <w:pPr>
         <w:ind w:left="568"/>
       </w:pPr>
+      <w:r>
+        <w:rPr>
+          <w:color w:val="FF0000"/>
+        </w:rPr>
+        <w:t>The*</w:t>
+      </w:r>
+      <w:r>
+        <w:t xml:space="preserve"> roles that symbols get </w:t>
+      </w:r>
+      <w:r>
+        <w:rPr>
+          <w:color w:val="FF0000"/>
+        </w:rPr>
+        <w:t>when*</w:t>
+      </w:r>
+      <w:r>
+        <w:t xml:space="preserve"> connecting them with lines.</w:t>
+      </w:r>
     </w:p>
     <w:p>
       <w:pPr>
         <w:ind w:left="568"/>
+      </w:pPr>
+    </w:p>
+    <w:p>
+      <w:pPr>
+        <w:ind w:left="568"/>
         <w:rPr>
           <w:lang w:val="nl-NL"/>
         </w:rPr>
@@ -10437,7 +10442,7 @@
     </w:p>
     <w:p>
       <w:pPr>
-        <w:pStyle w:val="Kop3"/>
+        <w:pStyle w:val="Heading3"/>
       </w:pPr>
       <w:r>
         <w:rPr>
@@ -11337,7 +11342,7 @@
     </w:p>
     <w:p>
       <w:pPr>
-        <w:pStyle w:val="Voettekst"/>
+        <w:pStyle w:val="Footer"/>
         <w:tabs>
           <w:tab w:val="clear" w:pos="4320"/>
           <w:tab w:val="clear" w:pos="8640"/>
@@ -11435,7 +11440,7 @@
     </w:p>
     <w:p>
       <w:pPr>
-        <w:pStyle w:val="Voettekst"/>
+        <w:pStyle w:val="Footer"/>
         <w:tabs>
           <w:tab w:val="clear" w:pos="4320"/>
           <w:tab w:val="clear" w:pos="8640"/>
@@ -11767,7 +11772,7 @@
     </w:p>
     <w:p>
       <w:pPr>
-        <w:pStyle w:val="Voettekst"/>
+        <w:pStyle w:val="Footer"/>
         <w:tabs>
           <w:tab w:val="clear" w:pos="4320"/>
           <w:tab w:val="clear" w:pos="8640"/>
@@ -12287,7 +12292,7 @@
     </w:p>
     <w:p>
       <w:pPr>
-        <w:pStyle w:val="Voettekst"/>
+        <w:pStyle w:val="Footer"/>
         <w:tabs>
           <w:tab w:val="clear" w:pos="4320"/>
           <w:tab w:val="clear" w:pos="8640"/>
@@ -12353,7 +12358,7 @@
     </w:p>
     <w:p>
       <w:pPr>
-        <w:pStyle w:val="Voettekst"/>
+        <w:pStyle w:val="Footer"/>
         <w:tabs>
           <w:tab w:val="clear" w:pos="4320"/>
           <w:tab w:val="clear" w:pos="8640"/>
@@ -12538,7 +12543,7 @@
     </w:p>
     <w:p>
       <w:pPr>
-        <w:pStyle w:val="Voettekst"/>
+        <w:pStyle w:val="Footer"/>
         <w:tabs>
           <w:tab w:val="clear" w:pos="4320"/>
           <w:tab w:val="clear" w:pos="8640"/>
@@ -12838,7 +12843,7 @@
     </w:p>
     <w:p>
       <w:pPr>
-        <w:pStyle w:val="Voettekst"/>
+        <w:pStyle w:val="Footer"/>
         <w:tabs>
           <w:tab w:val="clear" w:pos="4320"/>
           <w:tab w:val="clear" w:pos="8640"/>
@@ -13031,7 +13036,7 @@
     </w:p>
     <w:p>
       <w:pPr>
-        <w:pStyle w:val="Voettekst"/>
+        <w:pStyle w:val="Footer"/>
         <w:tabs>
           <w:tab w:val="clear" w:pos="4320"/>
           <w:tab w:val="clear" w:pos="8640"/>
@@ -13501,7 +13506,7 @@
     </w:p>
     <w:p>
       <w:pPr>
-        <w:pStyle w:val="Voettekst"/>
+        <w:pStyle w:val="Footer"/>
         <w:tabs>
           <w:tab w:val="clear" w:pos="4320"/>
           <w:tab w:val="clear" w:pos="8640"/>
@@ -13821,7 +13826,7 @@
     </w:p>
     <w:p>
       <w:pPr>
-        <w:pStyle w:val="Voettekst"/>
+        <w:pStyle w:val="Footer"/>
         <w:tabs>
           <w:tab w:val="clear" w:pos="4320"/>
           <w:tab w:val="clear" w:pos="8640"/>
@@ -14662,7 +14667,7 @@
     </w:p>
     <w:p>
       <w:pPr>
-        <w:pStyle w:val="Voettekst"/>
+        <w:pStyle w:val="Footer"/>
         <w:tabs>
           <w:tab w:val="clear" w:pos="4320"/>
           <w:tab w:val="clear" w:pos="8640"/>
@@ -14732,7 +14737,7 @@
     </w:p>
     <w:p>
       <w:pPr>
-        <w:pStyle w:val="Voettekst"/>
+        <w:pStyle w:val="Footer"/>
         <w:tabs>
           <w:tab w:val="clear" w:pos="4320"/>
           <w:tab w:val="clear" w:pos="8640"/>
@@ -15646,7 +15651,7 @@
     <w:lsdException w:name="Unresolved Mention" w:semiHidden="1" w:unhideWhenUsed="1"/>
     <w:lsdException w:name="Smart Link" w:semiHidden="1" w:unhideWhenUsed="1"/>
   </w:latentStyles>
-  <w:style w:type="paragraph" w:default="1" w:styleId="Standaard">
+  <w:style w:type="paragraph" w:default="1" w:styleId="Normal">
     <w:name w:val="Normal"/>
     <w:qFormat/>
     <w:rsid w:val="003271FC"/>
@@ -15658,11 +15663,11 @@
       <w:szCs w:val="26"/>
     </w:rPr>
   </w:style>
-  <w:style w:type="paragraph" w:styleId="Kop1">
+  <w:style w:type="paragraph" w:styleId="Heading1">
     <w:name w:val="heading 1"/>
-    <w:basedOn w:val="Standaard"/>
-    <w:next w:val="Standaard"/>
-    <w:link w:val="Kop1Char"/>
+    <w:basedOn w:val="Normal"/>
+    <w:next w:val="Normal"/>
+    <w:link w:val="Heading1Char"/>
     <w:qFormat/>
     <w:rsid w:val="003271FC"/>
     <w:pPr>
@@ -15680,10 +15685,10 @@
       <w:szCs w:val="36"/>
     </w:rPr>
   </w:style>
-  <w:style w:type="paragraph" w:styleId="Kop2">
+  <w:style w:type="paragraph" w:styleId="Heading2">
     <w:name w:val="heading 2"/>
-    <w:basedOn w:val="Standaard"/>
-    <w:next w:val="Standaard"/>
+    <w:basedOn w:val="Normal"/>
+    <w:next w:val="Normal"/>
     <w:qFormat/>
     <w:rsid w:val="00ED3D39"/>
     <w:pPr>
@@ -15701,10 +15706,10 @@
       <w:szCs w:val="28"/>
     </w:rPr>
   </w:style>
-  <w:style w:type="paragraph" w:styleId="Kop3">
+  <w:style w:type="paragraph" w:styleId="Heading3">
     <w:name w:val="heading 3"/>
-    <w:basedOn w:val="Standaard"/>
-    <w:next w:val="Standaard"/>
+    <w:basedOn w:val="Normal"/>
+    <w:next w:val="Normal"/>
     <w:qFormat/>
     <w:rsid w:val="002E7C1F"/>
     <w:pPr>
@@ -15720,11 +15725,11 @@
       <w:sz w:val="26"/>
     </w:rPr>
   </w:style>
-  <w:style w:type="paragraph" w:styleId="Kop4">
+  <w:style w:type="paragraph" w:styleId="Heading4">
     <w:name w:val="heading 4"/>
-    <w:basedOn w:val="Standaard"/>
-    <w:next w:val="Standaard"/>
-    <w:link w:val="Kop4Char"/>
+    <w:basedOn w:val="Normal"/>
+    <w:next w:val="Normal"/>
+    <w:link w:val="Heading4Char"/>
     <w:uiPriority w:val="9"/>
     <w:unhideWhenUsed/>
     <w:qFormat/>
@@ -15741,11 +15746,11 @@
       <w:iCs/>
     </w:rPr>
   </w:style>
-  <w:style w:type="paragraph" w:styleId="Kop5">
+  <w:style w:type="paragraph" w:styleId="Heading5">
     <w:name w:val="heading 5"/>
-    <w:basedOn w:val="Standaard"/>
-    <w:next w:val="Standaard"/>
-    <w:link w:val="Kop5Char"/>
+    <w:basedOn w:val="Normal"/>
+    <w:next w:val="Normal"/>
+    <w:link w:val="Heading5Char"/>
     <w:uiPriority w:val="9"/>
     <w:unhideWhenUsed/>
     <w:qFormat/>
@@ -15761,13 +15766,13 @@
       <w:i/>
     </w:rPr>
   </w:style>
-  <w:style w:type="character" w:default="1" w:styleId="Standaardalinea-lettertype">
+  <w:style w:type="character" w:default="1" w:styleId="DefaultParagraphFont">
     <w:name w:val="Default Paragraph Font"/>
     <w:uiPriority w:val="1"/>
     <w:semiHidden/>
     <w:unhideWhenUsed/>
   </w:style>
-  <w:style w:type="table" w:default="1" w:styleId="Standaardtabel">
+  <w:style w:type="table" w:default="1" w:styleId="TableNormal">
     <w:name w:val="Normal Table"/>
     <w:uiPriority w:val="99"/>
     <w:semiHidden/>
@@ -15782,7 +15787,7 @@
       </w:tblCellMar>
     </w:tblPr>
   </w:style>
-  <w:style w:type="numbering" w:default="1" w:styleId="Geenlijst">
+  <w:style w:type="numbering" w:default="1" w:styleId="NoList">
     <w:name w:val="No List"/>
     <w:uiPriority w:val="99"/>
     <w:semiHidden/>
@@ -15797,7 +15802,7 @@
   </w:style>
   <w:style w:type="paragraph" w:customStyle="1" w:styleId="AuthoringDetails">
     <w:name w:val="Authoring Details"/>
-    <w:basedOn w:val="Standaard"/>
+    <w:basedOn w:val="Normal"/>
     <w:rsid w:val="007E7FC4"/>
     <w:rPr>
       <w:i/>
@@ -15805,9 +15810,9 @@
       <w:lang w:val="nl-NL"/>
     </w:rPr>
   </w:style>
-  <w:style w:type="table" w:styleId="Tabelraster">
+  <w:style w:type="table" w:styleId="TableGrid">
     <w:name w:val="Table Grid"/>
-    <w:basedOn w:val="Standaardtabel"/>
+    <w:basedOn w:val="TableNormal"/>
     <w:rsid w:val="003271FC"/>
     <w:pPr>
       <w:jc w:val="both"/>
@@ -15823,9 +15828,9 @@
       </w:tblBorders>
     </w:tblPr>
   </w:style>
-  <w:style w:type="paragraph" w:styleId="Documentstructuur">
+  <w:style w:type="paragraph" w:styleId="DocumentMap">
     <w:name w:val="Document Map"/>
-    <w:basedOn w:val="Standaard"/>
+    <w:basedOn w:val="Normal"/>
     <w:rsid w:val="003271FC"/>
     <w:pPr>
       <w:shd w:val="clear" w:color="auto" w:fill="000080"/>
@@ -15834,9 +15839,9 @@
       <w:rFonts w:cs="Tahoma"/>
     </w:rPr>
   </w:style>
-  <w:style w:type="paragraph" w:styleId="Ballontekst">
+  <w:style w:type="paragraph" w:styleId="BalloonText">
     <w:name w:val="Balloon Text"/>
-    <w:basedOn w:val="Standaard"/>
+    <w:basedOn w:val="Normal"/>
     <w:rsid w:val="00954D31"/>
     <w:rPr>
       <w:rFonts w:cs="Tahoma"/>
@@ -15844,10 +15849,10 @@
       <w:szCs w:val="16"/>
     </w:rPr>
   </w:style>
-  <w:style w:type="paragraph" w:styleId="Bijschrift">
+  <w:style w:type="paragraph" w:styleId="Caption">
     <w:name w:val="caption"/>
-    <w:basedOn w:val="Standaard"/>
-    <w:next w:val="Standaard"/>
+    <w:basedOn w:val="Normal"/>
+    <w:next w:val="Normal"/>
     <w:qFormat/>
     <w:rsid w:val="00954D31"/>
     <w:pPr>
@@ -15859,7 +15864,7 @@
       <w:szCs w:val="20"/>
     </w:rPr>
   </w:style>
-  <w:style w:type="character" w:styleId="Verwijzingopmerking">
+  <w:style w:type="character" w:styleId="CommentReference">
     <w:name w:val="annotation reference"/>
     <w:rsid w:val="00954D31"/>
     <w:rPr>
@@ -15867,49 +15872,49 @@
       <w:szCs w:val="16"/>
     </w:rPr>
   </w:style>
-  <w:style w:type="paragraph" w:styleId="Tekstopmerking">
+  <w:style w:type="paragraph" w:styleId="CommentText">
     <w:name w:val="annotation text"/>
-    <w:basedOn w:val="Standaard"/>
+    <w:basedOn w:val="Normal"/>
     <w:rsid w:val="00954D31"/>
     <w:rPr>
       <w:szCs w:val="20"/>
     </w:rPr>
   </w:style>
-  <w:style w:type="paragraph" w:styleId="Onderwerpvanopmerking">
+  <w:style w:type="paragraph" w:styleId="CommentSubject">
     <w:name w:val="annotation subject"/>
-    <w:basedOn w:val="Tekstopmerking"/>
-    <w:next w:val="Tekstopmerking"/>
+    <w:basedOn w:val="CommentText"/>
+    <w:next w:val="CommentText"/>
     <w:rsid w:val="00954D31"/>
     <w:rPr>
       <w:b/>
       <w:bCs/>
     </w:rPr>
   </w:style>
-  <w:style w:type="character" w:styleId="Eindnootmarkering">
+  <w:style w:type="character" w:styleId="EndnoteReference">
     <w:name w:val="endnote reference"/>
     <w:rsid w:val="00954D31"/>
     <w:rPr>
       <w:vertAlign w:val="superscript"/>
     </w:rPr>
   </w:style>
-  <w:style w:type="paragraph" w:styleId="Eindnoottekst">
+  <w:style w:type="paragraph" w:styleId="EndnoteText">
     <w:name w:val="endnote text"/>
-    <w:basedOn w:val="Standaard"/>
+    <w:basedOn w:val="Normal"/>
     <w:rsid w:val="00954D31"/>
     <w:rPr>
       <w:szCs w:val="20"/>
     </w:rPr>
   </w:style>
-  <w:style w:type="character" w:styleId="Voetnootmarkering">
+  <w:style w:type="character" w:styleId="FootnoteReference">
     <w:name w:val="footnote reference"/>
     <w:rsid w:val="00954D31"/>
     <w:rPr>
       <w:vertAlign w:val="superscript"/>
     </w:rPr>
   </w:style>
-  <w:style w:type="paragraph" w:styleId="Voetnoottekst">
+  <w:style w:type="paragraph" w:styleId="FootnoteText">
     <w:name w:val="footnote text"/>
-    <w:basedOn w:val="Standaard"/>
+    <w:basedOn w:val="Normal"/>
     <w:rsid w:val="00954D31"/>
     <w:rPr>
       <w:szCs w:val="20"/>
@@ -15917,8 +15922,8 @@
   </w:style>
   <w:style w:type="paragraph" w:styleId="Index1">
     <w:name w:val="index 1"/>
-    <w:basedOn w:val="Standaard"/>
-    <w:next w:val="Standaard"/>
+    <w:basedOn w:val="Normal"/>
+    <w:next w:val="Normal"/>
     <w:autoRedefine/>
     <w:rsid w:val="00954D31"/>
     <w:pPr>
@@ -15927,8 +15932,8 @@
   </w:style>
   <w:style w:type="paragraph" w:styleId="Index2">
     <w:name w:val="index 2"/>
-    <w:basedOn w:val="Standaard"/>
-    <w:next w:val="Standaard"/>
+    <w:basedOn w:val="Normal"/>
+    <w:next w:val="Normal"/>
     <w:autoRedefine/>
     <w:rsid w:val="00954D31"/>
     <w:pPr>
@@ -15937,8 +15942,8 @@
   </w:style>
   <w:style w:type="paragraph" w:styleId="Index3">
     <w:name w:val="index 3"/>
-    <w:basedOn w:val="Standaard"/>
-    <w:next w:val="Standaard"/>
+    <w:basedOn w:val="Normal"/>
+    <w:next w:val="Normal"/>
     <w:autoRedefine/>
     <w:rsid w:val="00954D31"/>
     <w:pPr>
@@ -15947,8 +15952,8 @@
   </w:style>
   <w:style w:type="paragraph" w:styleId="Index4">
     <w:name w:val="index 4"/>
-    <w:basedOn w:val="Standaard"/>
-    <w:next w:val="Standaard"/>
+    <w:basedOn w:val="Normal"/>
+    <w:next w:val="Normal"/>
     <w:autoRedefine/>
     <w:rsid w:val="00954D31"/>
     <w:pPr>
@@ -15957,8 +15962,8 @@
   </w:style>
   <w:style w:type="paragraph" w:styleId="Index5">
     <w:name w:val="index 5"/>
-    <w:basedOn w:val="Standaard"/>
-    <w:next w:val="Standaard"/>
+    <w:basedOn w:val="Normal"/>
+    <w:next w:val="Normal"/>
     <w:autoRedefine/>
     <w:rsid w:val="00954D31"/>
     <w:pPr>
@@ -15967,8 +15972,8 @@
   </w:style>
   <w:style w:type="paragraph" w:styleId="Index6">
     <w:name w:val="index 6"/>
-    <w:basedOn w:val="Standaard"/>
-    <w:next w:val="Standaard"/>
+    <w:basedOn w:val="Normal"/>
+    <w:next w:val="Normal"/>
     <w:autoRedefine/>
     <w:rsid w:val="00954D31"/>
     <w:pPr>
@@ -15977,8 +15982,8 @@
   </w:style>
   <w:style w:type="paragraph" w:styleId="Index7">
     <w:name w:val="index 7"/>
-    <w:basedOn w:val="Standaard"/>
-    <w:next w:val="Standaard"/>
+    <w:basedOn w:val="Normal"/>
+    <w:next w:val="Normal"/>
     <w:autoRedefine/>
     <w:rsid w:val="00954D31"/>
     <w:pPr>
@@ -15987,8 +15992,8 @@
   </w:style>
   <w:style w:type="paragraph" w:styleId="Index8">
     <w:name w:val="index 8"/>
-    <w:basedOn w:val="Standaard"/>
-    <w:next w:val="Standaard"/>
+    <w:basedOn w:val="Normal"/>
+    <w:next w:val="Normal"/>
     <w:autoRedefine/>
     <w:rsid w:val="00954D31"/>
     <w:pPr>
@@ -15997,17 +16002,17 @@
   </w:style>
   <w:style w:type="paragraph" w:styleId="Index9">
     <w:name w:val="index 9"/>
-    <w:basedOn w:val="Standaard"/>
-    <w:next w:val="Standaard"/>
+    <w:basedOn w:val="Normal"/>
+    <w:next w:val="Normal"/>
     <w:autoRedefine/>
     <w:rsid w:val="00954D31"/>
     <w:pPr>
       <w:ind w:left="1800" w:hanging="200"/>
     </w:pPr>
   </w:style>
-  <w:style w:type="paragraph" w:styleId="Indexkop">
+  <w:style w:type="paragraph" w:styleId="IndexHeading">
     <w:name w:val="index heading"/>
-    <w:basedOn w:val="Standaard"/>
+    <w:basedOn w:val="Normal"/>
     <w:next w:val="Index1"/>
     <w:rsid w:val="00954D31"/>
     <w:rPr>
@@ -16016,7 +16021,7 @@
       <w:bCs/>
     </w:rPr>
   </w:style>
-  <w:style w:type="paragraph" w:styleId="Macrotekst">
+  <w:style w:type="paragraph" w:styleId="MacroText">
     <w:name w:val="macro"/>
     <w:rsid w:val="00954D31"/>
     <w:pPr>
@@ -16037,28 +16042,28 @@
       <w:rFonts w:ascii="Courier New" w:hAnsi="Courier New" w:cs="Courier New"/>
     </w:rPr>
   </w:style>
-  <w:style w:type="paragraph" w:styleId="Bronvermelding">
+  <w:style w:type="paragraph" w:styleId="TableofAuthorities">
     <w:name w:val="table of authorities"/>
-    <w:basedOn w:val="Standaard"/>
-    <w:next w:val="Standaard"/>
+    <w:basedOn w:val="Normal"/>
+    <w:next w:val="Normal"/>
     <w:rsid w:val="00954D31"/>
     <w:pPr>
       <w:ind w:left="200" w:hanging="200"/>
     </w:pPr>
   </w:style>
-  <w:style w:type="paragraph" w:styleId="Lijstmetafbeeldingen">
+  <w:style w:type="paragraph" w:styleId="TableofFigures">
     <w:name w:val="table of figures"/>
-    <w:basedOn w:val="Standaard"/>
-    <w:next w:val="Standaard"/>
+    <w:basedOn w:val="Normal"/>
+    <w:next w:val="Normal"/>
     <w:rsid w:val="00954D31"/>
     <w:pPr>
       <w:ind w:left="400" w:hanging="400"/>
     </w:pPr>
   </w:style>
-  <w:style w:type="paragraph" w:styleId="Kopbronvermelding">
+  <w:style w:type="paragraph" w:styleId="TOAHeading">
     <w:name w:val="toa heading"/>
-    <w:basedOn w:val="Standaard"/>
-    <w:next w:val="Standaard"/>
+    <w:basedOn w:val="Normal"/>
+    <w:next w:val="Normal"/>
     <w:rsid w:val="00954D31"/>
     <w:pPr>
       <w:spacing w:before="120"/>
@@ -16071,90 +16076,90 @@
       <w:szCs w:val="24"/>
     </w:rPr>
   </w:style>
-  <w:style w:type="paragraph" w:styleId="Inhopg1">
+  <w:style w:type="paragraph" w:styleId="TOC1">
     <w:name w:val="toc 1"/>
-    <w:basedOn w:val="Standaard"/>
-    <w:next w:val="Standaard"/>
+    <w:basedOn w:val="Normal"/>
+    <w:next w:val="Normal"/>
     <w:autoRedefine/>
     <w:rsid w:val="00954D31"/>
     <w:pPr>
       <w:ind w:left="0"/>
     </w:pPr>
   </w:style>
-  <w:style w:type="paragraph" w:styleId="Inhopg2">
+  <w:style w:type="paragraph" w:styleId="TOC2">
     <w:name w:val="toc 2"/>
-    <w:basedOn w:val="Standaard"/>
-    <w:next w:val="Standaard"/>
+    <w:basedOn w:val="Normal"/>
+    <w:next w:val="Normal"/>
     <w:autoRedefine/>
     <w:rsid w:val="00954D31"/>
     <w:pPr>
       <w:ind w:left="200"/>
     </w:pPr>
   </w:style>
-  <w:style w:type="paragraph" w:styleId="Inhopg3">
+  <w:style w:type="paragraph" w:styleId="TOC3">
     <w:name w:val="toc 3"/>
-    <w:basedOn w:val="Standaard"/>
-    <w:next w:val="Standaard"/>
+    <w:basedOn w:val="Normal"/>
+    <w:next w:val="Normal"/>
     <w:autoRedefine/>
     <w:rsid w:val="00954D31"/>
     <w:pPr>
       <w:ind w:left="400"/>
     </w:pPr>
   </w:style>
-  <w:style w:type="paragraph" w:styleId="Inhopg4">
+  <w:style w:type="paragraph" w:styleId="TOC4">
     <w:name w:val="toc 4"/>
-    <w:basedOn w:val="Standaard"/>
-    <w:next w:val="Standaard"/>
+    <w:basedOn w:val="Normal"/>
+    <w:next w:val="Normal"/>
     <w:autoRedefine/>
     <w:rsid w:val="00954D31"/>
     <w:pPr>
       <w:ind w:left="600"/>
     </w:pPr>
   </w:style>
-  <w:style w:type="paragraph" w:styleId="Inhopg5">
+  <w:style w:type="paragraph" w:styleId="TOC5">
     <w:name w:val="toc 5"/>
-    <w:basedOn w:val="Standaard"/>
-    <w:next w:val="Standaard"/>
+    <w:basedOn w:val="Normal"/>
+    <w:next w:val="Normal"/>
     <w:autoRedefine/>
     <w:rsid w:val="00954D31"/>
     <w:pPr>
       <w:ind w:left="800"/>
     </w:pPr>
   </w:style>
-  <w:style w:type="paragraph" w:styleId="Inhopg6">
+  <w:style w:type="paragraph" w:styleId="TOC6">
     <w:name w:val="toc 6"/>
-    <w:basedOn w:val="Standaard"/>
-    <w:next w:val="Standaard"/>
+    <w:basedOn w:val="Normal"/>
+    <w:next w:val="Normal"/>
     <w:autoRedefine/>
     <w:rsid w:val="00954D31"/>
     <w:pPr>
       <w:ind w:left="1000"/>
     </w:pPr>
   </w:style>
-  <w:style w:type="paragraph" w:styleId="Inhopg7">
+  <w:style w:type="paragraph" w:styleId="TOC7">
     <w:name w:val="toc 7"/>
-    <w:basedOn w:val="Standaard"/>
-    <w:next w:val="Standaard"/>
+    <w:basedOn w:val="Normal"/>
+    <w:next w:val="Normal"/>
     <w:autoRedefine/>
     <w:rsid w:val="00954D31"/>
     <w:pPr>
       <w:ind w:left="1200"/>
     </w:pPr>
   </w:style>
-  <w:style w:type="paragraph" w:styleId="Inhopg8">
+  <w:style w:type="paragraph" w:styleId="TOC8">
     <w:name w:val="toc 8"/>
-    <w:basedOn w:val="Standaard"/>
-    <w:next w:val="Standaard"/>
+    <w:basedOn w:val="Normal"/>
+    <w:next w:val="Normal"/>
     <w:autoRedefine/>
     <w:rsid w:val="00954D31"/>
     <w:pPr>
       <w:ind w:left="1400"/>
     </w:pPr>
   </w:style>
-  <w:style w:type="paragraph" w:styleId="Inhopg9">
+  <w:style w:type="paragraph" w:styleId="TOC9">
     <w:name w:val="toc 9"/>
-    <w:basedOn w:val="Standaard"/>
-    <w:next w:val="Standaard"/>
+    <w:basedOn w:val="Normal"/>
+    <w:next w:val="Normal"/>
     <w:autoRedefine/>
     <w:rsid w:val="00954D31"/>
     <w:pPr>
@@ -16163,7 +16168,7 @@
   </w:style>
   <w:style w:type="paragraph" w:customStyle="1" w:styleId="Spacing">
     <w:name w:val="Spacing"/>
-    <w:basedOn w:val="Standaard"/>
+    <w:basedOn w:val="Normal"/>
     <w:link w:val="SpacingChar"/>
     <w:rsid w:val="00954D31"/>
     <w:rPr>
@@ -16172,7 +16177,7 @@
   </w:style>
   <w:style w:type="paragraph" w:customStyle="1" w:styleId="Code">
     <w:name w:val="Code"/>
-    <w:basedOn w:val="Standaard"/>
+    <w:basedOn w:val="Normal"/>
     <w:link w:val="CodeChar"/>
     <w:rsid w:val="00220B81"/>
     <w:rPr>
@@ -16189,9 +16194,9 @@
       <w:lang w:val="en-US" w:eastAsia="en-US" w:bidi="ar-SA"/>
     </w:rPr>
   </w:style>
-  <w:style w:type="character" w:customStyle="1" w:styleId="Kop1Char">
-    <w:name w:val="Kop 1 Char"/>
-    <w:link w:val="Kop1"/>
+  <w:style w:type="character" w:customStyle="1" w:styleId="Heading1Char">
+    <w:name w:val="Heading 1 Char"/>
+    <w:link w:val="Heading1"/>
     <w:rsid w:val="00744B2C"/>
     <w:rPr>
       <w:rFonts w:ascii="Verdana" w:hAnsi="Verdana"/>
@@ -16203,10 +16208,10 @@
       <w:szCs w:val="36"/>
     </w:rPr>
   </w:style>
-  <w:style w:type="paragraph" w:styleId="Voettekst">
+  <w:style w:type="paragraph" w:styleId="Footer">
     <w:name w:val="footer"/>
-    <w:basedOn w:val="Standaard"/>
-    <w:link w:val="VoettekstChar"/>
+    <w:basedOn w:val="Normal"/>
+    <w:link w:val="FooterChar"/>
     <w:rsid w:val="00BD3E07"/>
     <w:pPr>
       <w:tabs>
@@ -16216,9 +16221,9 @@
       <w:ind w:left="0"/>
     </w:pPr>
   </w:style>
-  <w:style w:type="character" w:customStyle="1" w:styleId="VoettekstChar">
-    <w:name w:val="Voettekst Char"/>
-    <w:link w:val="Voettekst"/>
+  <w:style w:type="character" w:customStyle="1" w:styleId="FooterChar">
+    <w:name w:val="Footer Char"/>
+    <w:link w:val="Footer"/>
     <w:rsid w:val="00BD3E07"/>
     <w:rPr>
       <w:rFonts w:ascii="Tahoma" w:hAnsi="Tahoma"/>
@@ -16227,7 +16232,7 @@
   </w:style>
   <w:style w:type="paragraph" w:customStyle="1" w:styleId="AlineaSeparator">
     <w:name w:val="Alinea Separator"/>
-    <w:basedOn w:val="Standaard"/>
+    <w:basedOn w:val="Normal"/>
     <w:rsid w:val="00BD3E07"/>
     <w:pPr>
       <w:ind w:left="0"/>
@@ -16245,10 +16250,10 @@
       <w:sz w:val="20"/>
     </w:rPr>
   </w:style>
-  <w:style w:type="character" w:customStyle="1" w:styleId="Kop4Char">
-    <w:name w:val="Kop 4 Char"/>
-    <w:basedOn w:val="Standaardalinea-lettertype"/>
-    <w:link w:val="Kop4"/>
+  <w:style w:type="character" w:customStyle="1" w:styleId="Heading4Char">
+    <w:name w:val="Heading 4 Char"/>
+    <w:basedOn w:val="DefaultParagraphFont"/>
+    <w:link w:val="Heading4"/>
     <w:uiPriority w:val="9"/>
     <w:rsid w:val="009A3025"/>
     <w:rPr>
@@ -16268,10 +16273,10 @@
       <w:szCs w:val="26"/>
     </w:rPr>
   </w:style>
-  <w:style w:type="character" w:customStyle="1" w:styleId="Kop5Char">
-    <w:name w:val="Kop 5 Char"/>
-    <w:basedOn w:val="Standaardalinea-lettertype"/>
-    <w:link w:val="Kop5"/>
+  <w:style w:type="character" w:customStyle="1" w:styleId="Heading5Char">
+    <w:name w:val="Heading 5 Char"/>
+    <w:basedOn w:val="DefaultParagraphFont"/>
+    <w:link w:val="Heading5"/>
     <w:uiPriority w:val="9"/>
     <w:rsid w:val="009A3025"/>
     <w:rPr>

</xml_diff>